<commit_message>
second commit homework 1
</commit_message>
<xml_diff>
--- a/01-Excel/Submissions/Homework 1.docx
+++ b/01-Excel/Submissions/Homework 1.docx
@@ -350,6 +350,9 @@
         <w:tab/>
       </w:r>
       <w:r>
+        <w:rPr>
+          <w:noProof/>
+        </w:rPr>
         <w:drawing>
           <wp:inline distT="0" distB="0" distL="0" distR="0" wp14:anchorId="0F9BB673" wp14:editId="63B31F75">
             <wp:extent cx="2233684" cy="2263599"/>
@@ -915,6 +918,9 @@
         <w:jc w:val="center"/>
       </w:pPr>
       <w:r>
+        <w:rPr>
+          <w:noProof/>
+        </w:rPr>
         <w:drawing>
           <wp:inline distT="0" distB="0" distL="0" distR="0" wp14:anchorId="5507DFB7" wp14:editId="2A1E54A3">
             <wp:extent cx="4486901" cy="924054"/>
@@ -974,45 +980,13 @@
         <w:t xml:space="preserve"> average donation amount low and little to no financial risk to the project starter, Kickstarter is a great way to raise necessary funds for projects that might never get </w:t>
       </w:r>
       <w:r>
-        <w:t xml:space="preserve">launched the traditional way. My call to action is to </w:t>
-      </w:r>
-      <w:proofErr w:type="gramStart"/>
-      <w:r>
-        <w:t xml:space="preserve">start </w:t>
-      </w:r>
-      <w:r>
-        <w:t xml:space="preserve"> </w:t>
-      </w:r>
-      <w:r>
-        <w:t>a</w:t>
-      </w:r>
-      <w:proofErr w:type="gramEnd"/>
-      <w:r>
-        <w:t xml:space="preserve"> </w:t>
-      </w:r>
-      <w:r>
-        <w:t>theater, music, and film &amp; video</w:t>
-      </w:r>
-      <w:r>
-        <w:t xml:space="preserve"> project in</w:t>
-      </w:r>
-      <w:r>
-        <w:t xml:space="preserve"> May and June</w:t>
-      </w:r>
-      <w:r>
-        <w:t xml:space="preserve">, especially Plays and </w:t>
-      </w:r>
-      <w:r>
-        <w:t xml:space="preserve">Rock, Classical Music, Electrical Music, Pop, </w:t>
-      </w:r>
-      <w:r>
-        <w:t>or</w:t>
-      </w:r>
-      <w:r>
-        <w:t xml:space="preserve"> Metal</w:t>
-      </w:r>
-      <w:r>
-        <w:t xml:space="preserve"> music projects. </w:t>
+        <w:t xml:space="preserve">launched the traditional way. My call to action is to start </w:t>
+      </w:r>
+      <w:r>
+        <w:t>a theater, music, and film &amp; video project in May and June</w:t>
+      </w:r>
+      <w:r>
+        <w:t xml:space="preserve">, especially Plays and Rock, Classical Music, Electrical Music, Pop, or Metal music projects. </w:t>
       </w:r>
     </w:p>
     <w:p>
@@ -1026,6 +1000,7 @@
         <w:rPr>
           <w:b/>
           <w:bCs/>
+          <w:noProof/>
         </w:rPr>
         <w:drawing>
           <wp:inline distT="0" distB="0" distL="0" distR="0" wp14:anchorId="70A38869" wp14:editId="7F73837E">
@@ -1067,6 +1042,7 @@
         <w:rPr>
           <w:b/>
           <w:bCs/>
+          <w:noProof/>
         </w:rPr>
         <w:drawing>
           <wp:inline distT="0" distB="0" distL="0" distR="0" wp14:anchorId="332F7F98" wp14:editId="1F6C1B16">
@@ -1115,23 +1091,267 @@
       </w:pPr>
     </w:p>
     <w:p>
+      <w:r>
+        <w:t>Additionally, I would ask for only $10,000 as a goal for funding</w:t>
+      </w:r>
+      <w:r>
+        <w:t xml:space="preserve"> (Bonus 1)</w:t>
+      </w:r>
+      <w:r>
+        <w:t xml:space="preserve">. </w:t>
+      </w:r>
+    </w:p>
+    <w:p>
       <w:pPr>
         <w:jc w:val="center"/>
+      </w:pPr>
+      <w:r>
+        <w:lastRenderedPageBreak/>
+        <w:drawing>
+          <wp:inline distT="0" distB="0" distL="0" distR="0" wp14:anchorId="6388D3F7" wp14:editId="77715BE8">
+            <wp:extent cx="4575793" cy="2470245"/>
+            <wp:effectExtent l="0" t="0" r="0" b="6350"/>
+            <wp:docPr id="10" name="Picture 10" descr="Chart, line chart&#10;&#10;Description automatically generated"/>
+            <wp:cNvGraphicFramePr>
+              <a:graphicFrameLocks xmlns:a="http://schemas.openxmlformats.org/drawingml/2006/main" noChangeAspect="1"/>
+            </wp:cNvGraphicFramePr>
+            <a:graphic xmlns:a="http://schemas.openxmlformats.org/drawingml/2006/main">
+              <a:graphicData uri="http://schemas.openxmlformats.org/drawingml/2006/picture">
+                <pic:pic xmlns:pic="http://schemas.openxmlformats.org/drawingml/2006/picture">
+                  <pic:nvPicPr>
+                    <pic:cNvPr id="10" name="Picture 10" descr="Chart, line chart&#10;&#10;Description automatically generated"/>
+                    <pic:cNvPicPr/>
+                  </pic:nvPicPr>
+                  <pic:blipFill>
+                    <a:blip r:embed="rId25"/>
+                    <a:stretch>
+                      <a:fillRect/>
+                    </a:stretch>
+                  </pic:blipFill>
+                  <pic:spPr>
+                    <a:xfrm>
+                      <a:off x="0" y="0"/>
+                      <a:ext cx="4592924" cy="2479493"/>
+                    </a:xfrm>
+                    <a:prstGeom prst="rect">
+                      <a:avLst/>
+                    </a:prstGeom>
+                  </pic:spPr>
+                </pic:pic>
+              </a:graphicData>
+            </a:graphic>
+          </wp:inline>
+        </w:drawing>
+      </w:r>
+    </w:p>
+    <w:p/>
+    <w:p>
+      <w:pPr>
         <w:rPr>
           <w:b/>
           <w:bCs/>
         </w:rPr>
       </w:pPr>
+      <w:r>
+        <w:rPr>
+          <w:b/>
+          <w:bCs/>
+        </w:rPr>
+        <w:t>Addendum</w:t>
+      </w:r>
+    </w:p>
+    <w:p>
+      <w:pPr>
+        <w:rPr>
+          <w:b/>
+          <w:bCs/>
+        </w:rPr>
+      </w:pPr>
+      <w:r>
+        <w:rPr>
+          <w:b/>
+          <w:bCs/>
+        </w:rPr>
+        <w:t>Bonus Question 2</w:t>
+      </w:r>
+    </w:p>
+    <w:p>
+      <w:r>
+        <w:t xml:space="preserve">The median describes the </w:t>
+      </w:r>
+      <w:r>
+        <w:t xml:space="preserve">data better as there are outliers. Since the means </w:t>
+      </w:r>
+      <w:r>
+        <w:t>are</w:t>
+      </w:r>
+      <w:r>
+        <w:t xml:space="preserve"> much larger than the median for both successful and failed </w:t>
+      </w:r>
+      <w:r>
+        <w:t xml:space="preserve">groups, the data is skewed to the left with large outliers. The variance of successful is </w:t>
+      </w:r>
+      <w:r>
+        <w:t xml:space="preserve">much </w:t>
+      </w:r>
+      <w:r>
+        <w:t>larger and thus, has</w:t>
+      </w:r>
+      <w:r>
+        <w:t xml:space="preserve"> more variability. This makes sense since popular Kickstarter projects seems </w:t>
+      </w:r>
+      <w:r>
+        <w:t>to gain a larger variability of backers</w:t>
+      </w:r>
+      <w:r>
+        <w:t>. A successful Kickstarter project has different qualities</w:t>
+      </w:r>
+      <w:r>
+        <w:t xml:space="preserve"> that are viewed differently by different types of backers </w:t>
+      </w:r>
+      <w:r>
+        <w:t>while a failed Kickstarter project has consistent qualities</w:t>
+      </w:r>
+      <w:r>
+        <w:t xml:space="preserve"> that backers </w:t>
+      </w:r>
+      <w:r>
+        <w:t>recognize</w:t>
+      </w:r>
+      <w:r>
+        <w:t xml:space="preserve"> that lead it </w:t>
+      </w:r>
+      <w:r>
+        <w:t xml:space="preserve">to a </w:t>
+      </w:r>
+      <w:r>
+        <w:t>negative outcome</w:t>
+      </w:r>
+      <w:r>
+        <w:t xml:space="preserve">. </w:t>
+      </w:r>
+      <w:r>
+        <w:t>In addition</w:t>
+      </w:r>
+      <w:r>
+        <w:t>,</w:t>
+      </w:r>
+      <w:r>
+        <w:t xml:space="preserve"> a two-sample t-test reveals that the means of</w:t>
+      </w:r>
+      <w:r>
+        <w:t xml:space="preserve"> the outcome are</w:t>
+      </w:r>
+      <w:r>
+        <w:t xml:space="preserve"> significantly different (p&lt;.0001)</w:t>
+      </w:r>
+      <w:r>
+        <w:t>. Yet, the limitation of conducting a test with the mean is the poor representat</w:t>
+      </w:r>
+      <w:r>
+        <w:t xml:space="preserve">iveness of the data with the mean compared to the </w:t>
+      </w:r>
+      <w:r>
+        <w:t>median</w:t>
+      </w:r>
+      <w:r>
+        <w:t>.</w:t>
+      </w:r>
     </w:p>
     <w:p/>
     <w:p>
-      <w:r>
+      <w:pPr>
+        <w:jc w:val="center"/>
+      </w:pPr>
+      <w:r>
+        <w:drawing>
+          <wp:inline distT="0" distB="0" distL="0" distR="0" wp14:anchorId="72A8A501" wp14:editId="4ACEFFBD">
+            <wp:extent cx="3932261" cy="2499577"/>
+            <wp:effectExtent l="0" t="0" r="0" b="0"/>
+            <wp:docPr id="12" name="Picture 12" descr="Table&#10;&#10;Description automatically generated"/>
+            <wp:cNvGraphicFramePr>
+              <a:graphicFrameLocks xmlns:a="http://schemas.openxmlformats.org/drawingml/2006/main" noChangeAspect="1"/>
+            </wp:cNvGraphicFramePr>
+            <a:graphic xmlns:a="http://schemas.openxmlformats.org/drawingml/2006/main">
+              <a:graphicData uri="http://schemas.openxmlformats.org/drawingml/2006/picture">
+                <pic:pic xmlns:pic="http://schemas.openxmlformats.org/drawingml/2006/picture">
+                  <pic:nvPicPr>
+                    <pic:cNvPr id="12" name="Picture 12" descr="Table&#10;&#10;Description automatically generated"/>
+                    <pic:cNvPicPr/>
+                  </pic:nvPicPr>
+                  <pic:blipFill>
+                    <a:blip r:embed="rId26"/>
+                    <a:stretch>
+                      <a:fillRect/>
+                    </a:stretch>
+                  </pic:blipFill>
+                  <pic:spPr>
+                    <a:xfrm>
+                      <a:off x="0" y="0"/>
+                      <a:ext cx="3932261" cy="2499577"/>
+                    </a:xfrm>
+                    <a:prstGeom prst="rect">
+                      <a:avLst/>
+                    </a:prstGeom>
+                  </pic:spPr>
+                </pic:pic>
+              </a:graphicData>
+            </a:graphic>
+          </wp:inline>
+        </w:drawing>
+      </w:r>
+    </w:p>
+    <w:p>
+      <w:pPr>
+        <w:rPr>
+          <w:b/>
+          <w:bCs/>
+        </w:rPr>
+      </w:pPr>
+      <w:r>
+        <w:rPr>
+          <w:b/>
+          <w:bCs/>
+        </w:rPr>
+        <w:lastRenderedPageBreak/>
+        <w:tab/>
+      </w:r>
+    </w:p>
+    <w:p>
+      <w:pPr>
+        <w:rPr>
+          <w:b/>
+          <w:bCs/>
+        </w:rPr>
+      </w:pPr>
+      <w:r>
+        <w:rPr>
+          <w:b/>
+          <w:bCs/>
+        </w:rPr>
         <w:br w:type="page"/>
+      </w:r>
+    </w:p>
+    <w:p>
+      <w:pPr>
+        <w:jc w:val="center"/>
+        <w:rPr>
+          <w:b/>
+          <w:bCs/>
+        </w:rPr>
+      </w:pPr>
+      <w:r>
+        <w:rPr>
+          <w:b/>
+          <w:bCs/>
+        </w:rPr>
+        <w:lastRenderedPageBreak/>
+        <w:t>References</w:t>
       </w:r>
     </w:p>
     <w:tbl>
       <w:tblPr>
-        <w:tblpPr w:leftFromText="180" w:rightFromText="180" w:horzAnchor="margin" w:tblpY="720"/>
+        <w:tblpPr w:leftFromText="180" w:rightFromText="180" w:vertAnchor="page" w:horzAnchor="margin" w:tblpY="2107"/>
         <w:tblW w:w="10407" w:type="dxa"/>
         <w:tblLook w:val="04A0" w:firstRow="1" w:lastRow="0" w:firstColumn="1" w:lastColumn="0" w:noHBand="0" w:noVBand="1"/>
       </w:tblPr>
@@ -1176,7 +1396,6 @@
                 <w:bCs/>
                 <w:color w:val="000000"/>
               </w:rPr>
-              <w:lastRenderedPageBreak/>
               <w:t>Topic</w:t>
             </w:r>
           </w:p>
@@ -1388,15 +1607,13 @@
               </w:rPr>
               <w:t xml:space="preserve">Converting </w:t>
             </w:r>
-            <w:proofErr w:type="spellStart"/>
             <w:r>
               <w:rPr>
                 <w:rFonts w:ascii="Calibri" w:eastAsia="Times New Roman" w:hAnsi="Calibri" w:cs="Calibri"/>
                 <w:color w:val="000000"/>
               </w:rPr>
-              <w:t>Timestap</w:t>
+              <w:t>Timestamp</w:t>
             </w:r>
-            <w:proofErr w:type="spellEnd"/>
             <w:r>
               <w:rPr>
                 <w:rFonts w:ascii="Calibri" w:eastAsia="Times New Roman" w:hAnsi="Calibri" w:cs="Calibri"/>
@@ -1479,13 +1696,14 @@
           <w:bCs/>
         </w:rPr>
       </w:pPr>
-      <w:r>
+    </w:p>
+    <w:p>
+      <w:pPr>
         <w:rPr>
           <w:b/>
           <w:bCs/>
         </w:rPr>
-        <w:t>References</w:t>
-      </w:r>
+      </w:pPr>
     </w:p>
     <w:sectPr>
       <w:pgSz w:w="12240" w:h="15840"/>
@@ -2384,6 +2602,21 @@
 </file>
 
 <file path=customXml/item1.xml><?xml version="1.0" encoding="utf-8"?>
+<?mso-contentType ?>
+<FormTemplates xmlns="http://schemas.microsoft.com/sharepoint/v3/contenttype/forms">
+  <Display>DocumentLibraryForm</Display>
+  <Edit>DocumentLibraryForm</Edit>
+  <New>DocumentLibraryForm</New>
+</FormTemplates>
+</file>
+
+<file path=customXml/item2.xml><?xml version="1.0" encoding="utf-8"?>
+<p:properties xmlns:p="http://schemas.microsoft.com/office/2006/metadata/properties" xmlns:xsi="http://www.w3.org/2001/XMLSchema-instance" xmlns:pc="http://schemas.microsoft.com/office/infopath/2007/PartnerControls">
+  <documentManagement/>
+</p:properties>
+</file>
+
+<file path=customXml/item3.xml><?xml version="1.0" encoding="utf-8"?>
 <ct:contentTypeSchema xmlns:ct="http://schemas.microsoft.com/office/2006/metadata/contentType" xmlns:ma="http://schemas.microsoft.com/office/2006/metadata/properties/metaAttributes" ct:_="" ma:_="" ma:contentTypeName="Document" ma:contentTypeID="0x010100433B892943F7094CAE8EB0B11BBF66E0" ma:contentTypeVersion="13" ma:contentTypeDescription="Create a new document." ma:contentTypeScope="" ma:versionID="fc5f9399cfdccfe294165ef5b825818e">
   <xsd:schema xmlns:xsd="http://www.w3.org/2001/XMLSchema" xmlns:xs="http://www.w3.org/2001/XMLSchema" xmlns:p="http://schemas.microsoft.com/office/2006/metadata/properties" xmlns:ns3="379c68af-de0b-4e6b-9dff-258f5edfa4b9" xmlns:ns4="3749934d-3268-4555-8109-855b861f4405" targetNamespace="http://schemas.microsoft.com/office/2006/metadata/properties" ma:root="true" ma:fieldsID="f18bff42c2b8f8265e11c7a7f9f223e3" ns3:_="" ns4:_="">
     <xsd:import namespace="379c68af-de0b-4e6b-9dff-258f5edfa4b9"/>
@@ -2606,22 +2839,24 @@
 </ct:contentTypeSchema>
 </file>
 
-<file path=customXml/item2.xml><?xml version="1.0" encoding="utf-8"?>
-<p:properties xmlns:p="http://schemas.microsoft.com/office/2006/metadata/properties" xmlns:xsi="http://www.w3.org/2001/XMLSchema-instance" xmlns:pc="http://schemas.microsoft.com/office/infopath/2007/PartnerControls">
-  <documentManagement/>
-</p:properties>
+<file path=customXml/itemProps1.xml><?xml version="1.0" encoding="utf-8"?>
+<ds:datastoreItem xmlns:ds="http://schemas.openxmlformats.org/officeDocument/2006/customXml" ds:itemID="{772D0BC0-19A5-4011-B01B-A471D351A5F8}">
+  <ds:schemaRefs>
+    <ds:schemaRef ds:uri="http://schemas.microsoft.com/sharepoint/v3/contenttype/forms"/>
+  </ds:schemaRefs>
+</ds:datastoreItem>
 </file>
 
-<file path=customXml/item3.xml><?xml version="1.0" encoding="utf-8"?>
-<?mso-contentType ?>
-<FormTemplates xmlns="http://schemas.microsoft.com/sharepoint/v3/contenttype/forms">
-  <Display>DocumentLibraryForm</Display>
-  <Edit>DocumentLibraryForm</Edit>
-  <New>DocumentLibraryForm</New>
-</FormTemplates>
+<file path=customXml/itemProps2.xml><?xml version="1.0" encoding="utf-8"?>
+<ds:datastoreItem xmlns:ds="http://schemas.openxmlformats.org/officeDocument/2006/customXml" ds:itemID="{E821EF5E-104B-400B-8098-3D059FF52AB4}">
+  <ds:schemaRefs>
+    <ds:schemaRef ds:uri="http://schemas.microsoft.com/office/2006/metadata/properties"/>
+    <ds:schemaRef ds:uri="http://schemas.microsoft.com/office/infopath/2007/PartnerControls"/>
+  </ds:schemaRefs>
+</ds:datastoreItem>
 </file>
 
-<file path=customXml/itemProps1.xml><?xml version="1.0" encoding="utf-8"?>
+<file path=customXml/itemProps3.xml><?xml version="1.0" encoding="utf-8"?>
 <ds:datastoreItem xmlns:ds="http://schemas.openxmlformats.org/officeDocument/2006/customXml" ds:itemID="{F7479E38-3D29-429B-80BE-709FB42EDB09}">
   <ds:schemaRefs>
     <ds:schemaRef ds:uri="http://schemas.microsoft.com/office/2006/metadata/contentType"/>
@@ -2638,21 +2873,4 @@
     <ds:schemaRef ds:uri="http://schemas.microsoft.com/internal/obd"/>
   </ds:schemaRefs>
 </ds:datastoreItem>
-</file>
-
-<file path=customXml/itemProps2.xml><?xml version="1.0" encoding="utf-8"?>
-<ds:datastoreItem xmlns:ds="http://schemas.openxmlformats.org/officeDocument/2006/customXml" ds:itemID="{E821EF5E-104B-400B-8098-3D059FF52AB4}">
-  <ds:schemaRefs>
-    <ds:schemaRef ds:uri="http://schemas.microsoft.com/office/2006/metadata/properties"/>
-    <ds:schemaRef ds:uri="http://schemas.microsoft.com/office/infopath/2007/PartnerControls"/>
-  </ds:schemaRefs>
-</ds:datastoreItem>
-</file>
-
-<file path=customXml/itemProps3.xml><?xml version="1.0" encoding="utf-8"?>
-<ds:datastoreItem xmlns:ds="http://schemas.openxmlformats.org/officeDocument/2006/customXml" ds:itemID="{772D0BC0-19A5-4011-B01B-A471D351A5F8}">
-  <ds:schemaRefs>
-    <ds:schemaRef ds:uri="http://schemas.microsoft.com/sharepoint/v3/contenttype/forms"/>
-  </ds:schemaRefs>
-</ds:datastoreItem>
 </file>
</xml_diff>

<commit_message>
third commit homework 1
</commit_message>
<xml_diff>
--- a/01-Excel/Submissions/Homework 1.docx
+++ b/01-Excel/Submissions/Homework 1.docx
@@ -700,7 +700,7 @@
           </mc:Choice>
           <mc:Fallback>
             <w:pict>
-              <v:shapetype w14:anchorId="56509F49" id="_x0000_t75" coordsize="21600,21600" o:spt="75" o:preferrelative="t" path="m@4@5l@4@11@9@11@9@5xe" filled="f" stroked="f">
+              <v:shapetype w14:anchorId="534CC0FF" id="_x0000_t75" coordsize="21600,21600" o:spt="75" o:preferrelative="t" path="m@4@5l@4@11@9@11@9@5xe" filled="f" stroked="f">
                 <v:stroke joinstyle="miter"/>
                 <v:formulas>
                   <v:f eqn="if lineDrawn pixelLineWidth 0"/>
@@ -719,7 +719,7 @@
                 <v:path o:extrusionok="f" gradientshapeok="t" o:connecttype="rect"/>
                 <o:lock v:ext="edit" aspectratio="t"/>
               </v:shapetype>
-              <v:shape id="Ink 13" o:spid="_x0000_s1026" type="#_x0000_t75" style="position:absolute;margin-left:115.2pt;margin-top:39.8pt;width:42.95pt;height:31.1pt;z-index:251660288;visibility:visible;mso-wrap-style:square;mso-wrap-distance-left:9pt;mso-wrap-distance-top:0;mso-wrap-distance-right:9pt;mso-wrap-distance-bottom:0;mso-position-horizontal:absolute;mso-position-horizontal-relative:text;mso-position-vertical:absolute;mso-position-vertical-relative:text" o:gfxdata="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">
+              <v:shape id="Ink 13" o:spid="_x0000_s1026" type="#_x0000_t75" style="position:absolute;margin-left:115.2pt;margin-top:39.8pt;width:42.95pt;height:31.1pt;z-index:251660288;visibility:visible;mso-wrap-style:square;mso-wrap-distance-left:9pt;mso-wrap-distance-top:0;mso-wrap-distance-right:9pt;mso-wrap-distance-bottom:0;mso-position-horizontal:absolute;mso-position-horizontal-relative:text;mso-position-vertical:absolute;mso-position-vertical-relative:text" o:gfxdata="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">
                 <v:imagedata r:id="rId18" o:title=""/>
               </v:shape>
             </w:pict>
@@ -764,7 +764,7 @@
           </mc:Choice>
           <mc:Fallback>
             <w:pict>
-              <v:shape w14:anchorId="249A4B44" id="Ink 11" o:spid="_x0000_s1026" type="#_x0000_t75" style="position:absolute;margin-left:105pt;margin-top:135.55pt;width:55.85pt;height:18.65pt;z-index:251657216;visibility:visible;mso-wrap-style:square;mso-wrap-distance-left:9pt;mso-wrap-distance-top:0;mso-wrap-distance-right:9pt;mso-wrap-distance-bottom:0;mso-position-horizontal:absolute;mso-position-horizontal-relative:text;mso-position-vertical:absolute;mso-position-vertical-relative:text" o:gfxdata="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">
+              <v:shape w14:anchorId="650BED2A" id="Ink 11" o:spid="_x0000_s1026" type="#_x0000_t75" style="position:absolute;margin-left:105pt;margin-top:135.55pt;width:55.85pt;height:18.65pt;z-index:251657216;visibility:visible;mso-wrap-style:square;mso-wrap-distance-left:9pt;mso-wrap-distance-top:0;mso-wrap-distance-right:9pt;mso-wrap-distance-bottom:0;mso-position-horizontal:absolute;mso-position-horizontal-relative:text;mso-position-vertical:absolute;mso-position-vertical-relative:text" o:gfxdata="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">
                 <v:imagedata r:id="rId20" o:title=""/>
               </v:shape>
             </w:pict>
@@ -1106,6 +1106,9 @@
         <w:jc w:val="center"/>
       </w:pPr>
       <w:r>
+        <w:rPr>
+          <w:noProof/>
+        </w:rPr>
         <w:lastRenderedPageBreak/>
         <w:drawing>
           <wp:inline distT="0" distB="0" distL="0" distR="0" wp14:anchorId="6388D3F7" wp14:editId="77715BE8">
@@ -1264,6 +1267,9 @@
         <w:jc w:val="center"/>
       </w:pPr>
       <w:r>
+        <w:rPr>
+          <w:noProof/>
+        </w:rPr>
         <w:drawing>
           <wp:inline distT="0" distB="0" distL="0" distR="0" wp14:anchorId="72A8A501" wp14:editId="4ACEFFBD">
             <wp:extent cx="3932261" cy="2499577"/>
@@ -1319,6 +1325,7 @@
     </w:p>
     <w:p>
       <w:pPr>
+        <w:jc w:val="center"/>
         <w:rPr>
           <w:b/>
           <w:bCs/>
@@ -1329,29 +1336,12 @@
           <w:b/>
           <w:bCs/>
         </w:rPr>
-        <w:br w:type="page"/>
-      </w:r>
-    </w:p>
-    <w:p>
-      <w:pPr>
-        <w:jc w:val="center"/>
-        <w:rPr>
-          <w:b/>
-          <w:bCs/>
-        </w:rPr>
-      </w:pPr>
-      <w:r>
-        <w:rPr>
-          <w:b/>
-          <w:bCs/>
-        </w:rPr>
-        <w:lastRenderedPageBreak/>
         <w:t>References</w:t>
       </w:r>
     </w:p>
     <w:tbl>
       <w:tblPr>
-        <w:tblpPr w:leftFromText="180" w:rightFromText="180" w:vertAnchor="page" w:horzAnchor="margin" w:tblpY="2107"/>
+        <w:tblpPr w:leftFromText="180" w:rightFromText="180" w:vertAnchor="page" w:horzAnchor="margin" w:tblpY="2486"/>
         <w:tblW w:w="10407" w:type="dxa"/>
         <w:tblLook w:val="04A0" w:firstRow="1" w:lastRow="0" w:firstColumn="1" w:lastColumn="0" w:noHBand="0" w:noVBand="1"/>
       </w:tblPr>
@@ -1605,21 +1595,7 @@
                 <w:rFonts w:ascii="Calibri" w:eastAsia="Times New Roman" w:hAnsi="Calibri" w:cs="Calibri"/>
                 <w:color w:val="000000"/>
               </w:rPr>
-              <w:t xml:space="preserve">Converting </w:t>
-            </w:r>
-            <w:r>
-              <w:rPr>
-                <w:rFonts w:ascii="Calibri" w:eastAsia="Times New Roman" w:hAnsi="Calibri" w:cs="Calibri"/>
-                <w:color w:val="000000"/>
-              </w:rPr>
-              <w:t>Timestamp</w:t>
-            </w:r>
-            <w:r>
-              <w:rPr>
-                <w:rFonts w:ascii="Calibri" w:eastAsia="Times New Roman" w:hAnsi="Calibri" w:cs="Calibri"/>
-                <w:color w:val="000000"/>
-              </w:rPr>
-              <w:t xml:space="preserve"> to Date</w:t>
+              <w:t>Converting Timestamp to Date</w:t>
             </w:r>
           </w:p>
         </w:tc>
@@ -2602,21 +2578,6 @@
 </file>
 
 <file path=customXml/item1.xml><?xml version="1.0" encoding="utf-8"?>
-<?mso-contentType ?>
-<FormTemplates xmlns="http://schemas.microsoft.com/sharepoint/v3/contenttype/forms">
-  <Display>DocumentLibraryForm</Display>
-  <Edit>DocumentLibraryForm</Edit>
-  <New>DocumentLibraryForm</New>
-</FormTemplates>
-</file>
-
-<file path=customXml/item2.xml><?xml version="1.0" encoding="utf-8"?>
-<p:properties xmlns:p="http://schemas.microsoft.com/office/2006/metadata/properties" xmlns:xsi="http://www.w3.org/2001/XMLSchema-instance" xmlns:pc="http://schemas.microsoft.com/office/infopath/2007/PartnerControls">
-  <documentManagement/>
-</p:properties>
-</file>
-
-<file path=customXml/item3.xml><?xml version="1.0" encoding="utf-8"?>
 <ct:contentTypeSchema xmlns:ct="http://schemas.microsoft.com/office/2006/metadata/contentType" xmlns:ma="http://schemas.microsoft.com/office/2006/metadata/properties/metaAttributes" ct:_="" ma:_="" ma:contentTypeName="Document" ma:contentTypeID="0x010100433B892943F7094CAE8EB0B11BBF66E0" ma:contentTypeVersion="13" ma:contentTypeDescription="Create a new document." ma:contentTypeScope="" ma:versionID="fc5f9399cfdccfe294165ef5b825818e">
   <xsd:schema xmlns:xsd="http://www.w3.org/2001/XMLSchema" xmlns:xs="http://www.w3.org/2001/XMLSchema" xmlns:p="http://schemas.microsoft.com/office/2006/metadata/properties" xmlns:ns3="379c68af-de0b-4e6b-9dff-258f5edfa4b9" xmlns:ns4="3749934d-3268-4555-8109-855b861f4405" targetNamespace="http://schemas.microsoft.com/office/2006/metadata/properties" ma:root="true" ma:fieldsID="f18bff42c2b8f8265e11c7a7f9f223e3" ns3:_="" ns4:_="">
     <xsd:import namespace="379c68af-de0b-4e6b-9dff-258f5edfa4b9"/>
@@ -2839,24 +2800,22 @@
 </ct:contentTypeSchema>
 </file>
 
-<file path=customXml/itemProps1.xml><?xml version="1.0" encoding="utf-8"?>
-<ds:datastoreItem xmlns:ds="http://schemas.openxmlformats.org/officeDocument/2006/customXml" ds:itemID="{772D0BC0-19A5-4011-B01B-A471D351A5F8}">
-  <ds:schemaRefs>
-    <ds:schemaRef ds:uri="http://schemas.microsoft.com/sharepoint/v3/contenttype/forms"/>
-  </ds:schemaRefs>
-</ds:datastoreItem>
+<file path=customXml/item2.xml><?xml version="1.0" encoding="utf-8"?>
+<p:properties xmlns:p="http://schemas.microsoft.com/office/2006/metadata/properties" xmlns:xsi="http://www.w3.org/2001/XMLSchema-instance" xmlns:pc="http://schemas.microsoft.com/office/infopath/2007/PartnerControls">
+  <documentManagement/>
+</p:properties>
 </file>
 
-<file path=customXml/itemProps2.xml><?xml version="1.0" encoding="utf-8"?>
-<ds:datastoreItem xmlns:ds="http://schemas.openxmlformats.org/officeDocument/2006/customXml" ds:itemID="{E821EF5E-104B-400B-8098-3D059FF52AB4}">
-  <ds:schemaRefs>
-    <ds:schemaRef ds:uri="http://schemas.microsoft.com/office/2006/metadata/properties"/>
-    <ds:schemaRef ds:uri="http://schemas.microsoft.com/office/infopath/2007/PartnerControls"/>
-  </ds:schemaRefs>
-</ds:datastoreItem>
+<file path=customXml/item3.xml><?xml version="1.0" encoding="utf-8"?>
+<?mso-contentType ?>
+<FormTemplates xmlns="http://schemas.microsoft.com/sharepoint/v3/contenttype/forms">
+  <Display>DocumentLibraryForm</Display>
+  <Edit>DocumentLibraryForm</Edit>
+  <New>DocumentLibraryForm</New>
+</FormTemplates>
 </file>
 
-<file path=customXml/itemProps3.xml><?xml version="1.0" encoding="utf-8"?>
+<file path=customXml/itemProps1.xml><?xml version="1.0" encoding="utf-8"?>
 <ds:datastoreItem xmlns:ds="http://schemas.openxmlformats.org/officeDocument/2006/customXml" ds:itemID="{F7479E38-3D29-429B-80BE-709FB42EDB09}">
   <ds:schemaRefs>
     <ds:schemaRef ds:uri="http://schemas.microsoft.com/office/2006/metadata/contentType"/>
@@ -2873,4 +2832,21 @@
     <ds:schemaRef ds:uri="http://schemas.microsoft.com/internal/obd"/>
   </ds:schemaRefs>
 </ds:datastoreItem>
+</file>
+
+<file path=customXml/itemProps2.xml><?xml version="1.0" encoding="utf-8"?>
+<ds:datastoreItem xmlns:ds="http://schemas.openxmlformats.org/officeDocument/2006/customXml" ds:itemID="{E821EF5E-104B-400B-8098-3D059FF52AB4}">
+  <ds:schemaRefs>
+    <ds:schemaRef ds:uri="http://schemas.microsoft.com/office/2006/metadata/properties"/>
+    <ds:schemaRef ds:uri="http://schemas.microsoft.com/office/infopath/2007/PartnerControls"/>
+  </ds:schemaRefs>
+</ds:datastoreItem>
+</file>
+
+<file path=customXml/itemProps3.xml><?xml version="1.0" encoding="utf-8"?>
+<ds:datastoreItem xmlns:ds="http://schemas.openxmlformats.org/officeDocument/2006/customXml" ds:itemID="{772D0BC0-19A5-4011-B01B-A471D351A5F8}">
+  <ds:schemaRefs>
+    <ds:schemaRef ds:uri="http://schemas.microsoft.com/sharepoint/v3/contenttype/forms"/>
+  </ds:schemaRefs>
+</ds:datastoreItem>
 </file>
</xml_diff>